<commit_message>
Detailed summary + diagrams
Detailed summary + code structure/activity diagrams
</commit_message>
<xml_diff>
--- a/Documentation/The One Sheet.docx
+++ b/Documentation/The One Sheet.docx
@@ -52,10 +52,25 @@
       </w:pPr>
     </w:p>
     <w:p>
-      <w:r>
-        <w:rPr>
-          <w:b/>
-        </w:rPr>
+      <w:pPr>
+        <w:rPr>
+          <w:b/>
+        </w:rPr>
+        <w:sectPr>
+          <w:headerReference w:type="default" r:id="rId8"/>
+          <w:pgSz w:w="11906" w:h="16838"/>
+          <w:pgMar w:top="1440" w:right="1440" w:bottom="1440" w:left="1440" w:header="708" w:footer="708" w:gutter="0"/>
+          <w:cols w:space="708"/>
+          <w:docGrid w:linePitch="360"/>
+        </w:sectPr>
+      </w:pPr>
+    </w:p>
+    <w:p>
+      <w:r>
+        <w:rPr>
+          <w:b/>
+        </w:rPr>
+        <w:lastRenderedPageBreak/>
         <w:t>Genre:</w:t>
       </w:r>
       <w:r>
@@ -90,6 +105,7 @@
         <w:rPr>
           <w:b/>
         </w:rPr>
+        <w:lastRenderedPageBreak/>
         <w:t>P</w:t>
       </w:r>
       <w:r>
@@ -103,6 +119,15 @@
       </w:r>
     </w:p>
     <w:p>
+      <w:pPr>
+        <w:sectPr>
+          <w:type w:val="continuous"/>
+          <w:pgSz w:w="11906" w:h="16838"/>
+          <w:pgMar w:top="1440" w:right="1440" w:bottom="1440" w:left="1440" w:header="708" w:footer="708" w:gutter="0"/>
+          <w:cols w:num="2" w:space="708"/>
+          <w:docGrid w:linePitch="360"/>
+        </w:sectPr>
+      </w:pPr>
       <w:r>
         <w:rPr>
           <w:b/>
@@ -121,6 +146,7 @@
     </w:p>
     <w:p>
       <w:r>
+        <w:lastRenderedPageBreak/>
         <w:pict>
           <v:rect id="_x0000_i1025" style="width:0;height:1.5pt" o:hralign="center" o:hrstd="t" o:hr="t" fillcolor="#a0a0a0" stroked="f"/>
         </w:pict>
@@ -147,25 +173,73 @@
         <w:t>barrels</w:t>
       </w:r>
       <w:r>
-        <w:t xml:space="preserve"> in the centre of the screen from waves of enemies coming in from the edges of the screen. The enemies will try to get to the stockpile, pick up </w:t>
-      </w:r>
-      <w:r>
-        <w:t>a barrel</w:t>
-      </w:r>
-      <w:r>
-        <w:t xml:space="preserve"> and escape with it by exiting the screen. The player can move their tank and fire its weapon to kill the enemies before they can steal all of the </w:t>
+        <w:t xml:space="preserve"> in the centre of the screen from waves of enemies coming in from the edges of the screen. The enemies will try to get to the </w:t>
       </w:r>
       <w:r>
         <w:t>barrels</w:t>
       </w:r>
       <w:r>
-        <w:t xml:space="preserve">. The game ends if all of the </w:t>
+        <w:t>, pick</w:t>
+      </w:r>
+      <w:r>
+        <w:t xml:space="preserve"> one</w:t>
+      </w:r>
+      <w:r>
+        <w:t xml:space="preserve"> up</w:t>
+      </w:r>
+      <w:r>
+        <w:t>,</w:t>
+      </w:r>
+      <w:r>
+        <w:t xml:space="preserve"> and escape with it by exiting the screen</w:t>
+      </w:r>
+      <w:r>
+        <w:t xml:space="preserve"> at a random </w:t>
+      </w:r>
+      <w:r>
+        <w:t>location</w:t>
+      </w:r>
+      <w:r>
+        <w:t xml:space="preserve">. The player can move their tank and fire its weapon to kill the enemies before they can steal all of the </w:t>
       </w:r>
       <w:r>
         <w:t>barrels</w:t>
       </w:r>
       <w:r>
-        <w:t xml:space="preserve"> have been stolen.</w:t>
+        <w:t xml:space="preserve">. </w:t>
+      </w:r>
+      <w:r>
+        <w:t xml:space="preserve">Points are earned by shooting enemies and for </w:t>
+      </w:r>
+      <w:r>
+        <w:t xml:space="preserve">every </w:t>
+      </w:r>
+      <w:r>
+        <w:t xml:space="preserve">barrel left at the end of each wave. </w:t>
+      </w:r>
+      <w:r>
+        <w:t xml:space="preserve">Power-ups and hazards will randomly spawn that will help or hinder the player. </w:t>
+      </w:r>
+      <w:r>
+        <w:t xml:space="preserve">The game ends </w:t>
+      </w:r>
+      <w:r>
+        <w:t>when</w:t>
+      </w:r>
+      <w:r>
+        <w:t xml:space="preserve"> all of the </w:t>
+      </w:r>
+      <w:r>
+        <w:t>barrels</w:t>
+      </w:r>
+      <w:r>
+        <w:t xml:space="preserve"> have been stolen</w:t>
+      </w:r>
+      <w:r>
+        <w:t xml:space="preserve"> by the enemies</w:t>
+      </w:r>
+      <w:r>
+        <w:t>.</w:t>
       </w:r>
     </w:p>
     <w:p>
@@ -208,7 +282,31 @@
         <w:t xml:space="preserve"> </w:t>
       </w:r>
       <w:r>
-        <w:t>defend your stockpile of supplies and weapons from the hostile, indigenous people and prevent them from stealing your precious supplies and overrunning the base. How long can you survive?</w:t>
+        <w:t>defend your stockpile of</w:t>
+      </w:r>
+      <w:r>
+        <w:t xml:space="preserve"> fuel and</w:t>
+      </w:r>
+      <w:r>
+        <w:t xml:space="preserve"> supplies from the hostile, indigenous people</w:t>
+      </w:r>
+      <w:r>
+        <w:t>. They will try their utmost to steal</w:t>
+      </w:r>
+      <w:r>
+        <w:t xml:space="preserve"> your p</w:t>
+      </w:r>
+      <w:r>
+        <w:t>recious supplies and overrun</w:t>
+      </w:r>
+      <w:r>
+        <w:t xml:space="preserve"> the base. How long </w:t>
+      </w:r>
+      <w:r>
+        <w:t>will</w:t>
+      </w:r>
+      <w:r>
+        <w:t xml:space="preserve"> you survive?</w:t>
       </w:r>
     </w:p>
     <w:p>
@@ -240,10 +338,19 @@
         </w:numPr>
       </w:pPr>
       <w:r>
-        <w:t>Si</w:t>
-      </w:r>
-      <w:r>
-        <w:t>ngle player vs waves of enemies</w:t>
+        <w:t>Score points</w:t>
+      </w:r>
+      <w:r>
+        <w:t xml:space="preserve"> </w:t>
+      </w:r>
+      <w:r>
+        <w:t xml:space="preserve">by shooting enemies and </w:t>
+      </w:r>
+      <w:r>
+        <w:t>for every barrel le</w:t>
+      </w:r>
+      <w:r>
+        <w:t>ft at the end of each wave</w:t>
       </w:r>
     </w:p>
     <w:p>
@@ -255,7 +362,10 @@
         </w:numPr>
       </w:pPr>
       <w:r>
-        <w:t>Score points for every barrel left at the end of each wave, and by shooting enemies</w:t>
+        <w:t>Pick-ups</w:t>
+      </w:r>
+      <w:r>
+        <w:t xml:space="preserve"> (invincibility, points multipliers, increased damage)</w:t>
       </w:r>
     </w:p>
     <w:p>
@@ -267,7 +377,7 @@
         </w:numPr>
       </w:pPr>
       <w:r>
-        <w:t>High scores</w:t>
+        <w:t>Hazards (oil spills, tar patches)</w:t>
       </w:r>
     </w:p>
     <w:p>
@@ -279,25 +389,8 @@
         </w:numPr>
       </w:pPr>
       <w:r>
-        <w:t>Pick-ups</w:t>
-      </w:r>
-      <w:r>
-        <w:t xml:space="preserve"> (invincibility, points multipliers, increased damage)</w:t>
-      </w:r>
-    </w:p>
-    <w:p>
-      <w:pPr>
-        <w:pStyle w:val="ListParagraph"/>
-        <w:numPr>
-          <w:ilvl w:val="0"/>
-          <w:numId w:val="2"/>
-        </w:numPr>
-      </w:pPr>
-      <w:r>
-        <w:t>Hazards (oil spills, tar patches)</w:t>
-      </w:r>
-      <w:bookmarkStart w:id="0" w:name="_GoBack"/>
-      <w:bookmarkEnd w:id="0"/>
+        <w:t>High scores</w:t>
+      </w:r>
     </w:p>
     <w:p>
       <w:r>
@@ -364,15 +457,6 @@
       <w:r>
         <w:t>dynamically</w:t>
       </w:r>
-      <w:r>
-        <w:t xml:space="preserve"> </w:t>
-      </w:r>
-      <w:r>
-        <w:rPr>
-          <w:rStyle w:val="EndnoteReference"/>
-        </w:rPr>
-        <w:endnoteReference w:id="1"/>
-      </w:r>
     </w:p>
     <w:p>
       <w:pPr>
@@ -391,6 +475,9 @@
       <w:r>
         <w:t>the stockpile becoming more spread out over time</w:t>
       </w:r>
+      <w:r>
+        <w:t xml:space="preserve"> increases the difficulty</w:t>
+      </w:r>
     </w:p>
     <w:p>
       <w:pPr>
@@ -401,7 +488,10 @@
         </w:numPr>
       </w:pPr>
       <w:r>
-        <w:t>Automatic difficult</w:t>
+        <w:t>D</w:t>
+      </w:r>
+      <w:r>
+        <w:t>ifficult</w:t>
       </w:r>
       <w:r>
         <w:t>y</w:t>
@@ -411,6 +501,9 @@
       </w:r>
       <w:r>
         <w:t xml:space="preserve"> to keep the player’s interest</w:t>
+      </w:r>
+      <w:r>
+        <w:t xml:space="preserve"> – random combinations of enemies will spawn in each wave</w:t>
       </w:r>
     </w:p>
     <w:p>
@@ -442,11 +535,11 @@
         <w:rPr>
           <w:rStyle w:val="EndnoteReference"/>
         </w:rPr>
-        <w:endnoteReference w:id="2"/>
+        <w:endnoteReference w:id="1"/>
       </w:r>
     </w:p>
     <w:sectPr>
-      <w:headerReference w:type="default" r:id="rId8"/>
+      <w:type w:val="continuous"/>
       <w:pgSz w:w="11906" w:h="16838"/>
       <w:pgMar w:top="1440" w:right="1440" w:bottom="1440" w:left="1440" w:header="708" w:footer="708" w:gutter="0"/>
       <w:cols w:space="708"/>
@@ -492,38 +585,11 @@
       <w:r>
         <w:t xml:space="preserve"> </w:t>
       </w:r>
-      <w:hyperlink r:id="rId1" w:history="1">
-        <w:r>
-          <w:rPr>
-            <w:rStyle w:val="Hyperlink"/>
-          </w:rPr>
-          <w:t>http://www.red3d.com/cwr/boids/RipOff_Flocking.html</w:t>
-        </w:r>
-      </w:hyperlink>
-    </w:p>
-  </w:endnote>
-  <w:endnote w:id="2">
-    <w:p>
-      <w:pPr>
-        <w:pStyle w:val="EndnoteText"/>
-      </w:pPr>
-      <w:r>
-        <w:rPr>
-          <w:rStyle w:val="EndnoteReference"/>
-        </w:rPr>
-        <w:endnoteRef/>
-      </w:r>
-      <w:r>
-        <w:t xml:space="preserve"> </w:t>
-      </w:r>
-      <w:hyperlink r:id="rId2" w:history="1">
-        <w:r>
-          <w:rPr>
-            <w:rStyle w:val="Hyperlink"/>
-          </w:rPr>
-          <w:t>http://www.arcade-museum.com/R/Rip_Off.html</w:t>
-        </w:r>
-      </w:hyperlink>
+      <w:r>
+        <w:t>The International Arcade Museum. (2015). Rip Off. Available: http://www.arcade-museum.com/R/Rip_Off.html. Last accessed 15th Mar 2015.</w:t>
+      </w:r>
+      <w:bookmarkStart w:id="0" w:name="_GoBack"/>
+      <w:bookmarkEnd w:id="0"/>
     </w:p>
   </w:endnote>
 </w:endnotes>
@@ -569,6 +635,21 @@
     <w:r>
       <w:tab/>
       <w:t>One Sheet Computer Game Summary</w:t>
+    </w:r>
+  </w:p>
+  <w:p>
+    <w:pPr>
+      <w:pStyle w:val="Header"/>
+    </w:pPr>
+    <w:r>
+      <w:t>120018232</w:t>
+    </w:r>
+    <w:r>
+      <w:tab/>
+    </w:r>
+    <w:r>
+      <w:tab/>
+      <w:t>AC31009 Assignment</w:t>
     </w:r>
   </w:p>
 </w:hdr>
@@ -1337,6 +1418,18 @@
     <w:uiPriority w:val="99"/>
     <w:rsid w:val="00991EEC"/>
   </w:style>
+  <w:style w:type="character" w:styleId="FollowedHyperlink">
+    <w:name w:val="FollowedHyperlink"/>
+    <w:basedOn w:val="DefaultParagraphFont"/>
+    <w:uiPriority w:val="99"/>
+    <w:semiHidden/>
+    <w:unhideWhenUsed/>
+    <w:rsid w:val="00931D43"/>
+    <w:rPr>
+      <w:color w:val="954F72" w:themeColor="followedHyperlink"/>
+      <w:u w:val="single"/>
+    </w:rPr>
+  </w:style>
 </w:styles>
 </file>
 
@@ -1606,7 +1699,7 @@
 </file>
 
 <file path=customXml/itemProps1.xml><?xml version="1.0" encoding="utf-8"?>
-<ds:datastoreItem xmlns:ds="http://schemas.openxmlformats.org/officeDocument/2006/customXml" ds:itemID="{0A0AB875-B40B-42D6-BB59-73D04BA48BC3}">
+<ds:datastoreItem xmlns:ds="http://schemas.openxmlformats.org/officeDocument/2006/customXml" ds:itemID="{F2ACD12E-EEC3-4319-B60D-2054E9D78E66}">
   <ds:schemaRefs>
     <ds:schemaRef ds:uri="http://schemas.openxmlformats.org/officeDocument/2006/bibliography"/>
   </ds:schemaRefs>

</xml_diff>